<commit_message>
14/11 Filtro di Kalman posizione
Impostato una funzione che fa lo smoothing online dei punti della posizione, aggiunta un interfaccia per l'impostazione della matrice R e Q.7
</commit_message>
<xml_diff>
--- a/Diario/diario.docx
+++ b/Diario/diario.docx
@@ -156,27 +156,216 @@
         <w:rPr>
           <w:u w:val="single"/>
         </w:rPr>
-        <w:t>re</w:t>
+        <w:t>recognition</w:t>
+      </w:r>
+      <w:proofErr w:type="spellEnd"/>
+      <w:r>
+        <w:t xml:space="preserve"> basati su </w:t>
+      </w:r>
+      <w:proofErr w:type="spellStart"/>
+      <w:r>
+        <w:t>Hmm</w:t>
+      </w:r>
+      <w:proofErr w:type="spellEnd"/>
+    </w:p>
+    <w:p>
+      <w:pPr>
+        <w:pStyle w:val="Titolo1"/>
+      </w:pPr>
+      <w:r>
+        <w:t>Giovedì 10</w:t>
+      </w:r>
+    </w:p>
+    <w:p>
+      <w:pPr>
+        <w:pStyle w:val="Paragrafoelenco"/>
+        <w:numPr>
+          <w:ilvl w:val="0"/>
+          <w:numId w:val="1"/>
+        </w:numPr>
+      </w:pPr>
+      <w:r>
+        <w:t xml:space="preserve">Trovata un eventuale soluzione al problema dello </w:t>
+      </w:r>
+      <w:proofErr w:type="spellStart"/>
+      <w:r>
+        <w:t>smoothing</w:t>
+      </w:r>
+      <w:proofErr w:type="spellEnd"/>
+      <w:r>
+        <w:t xml:space="preserve"> online della funzione: filtro di </w:t>
+      </w:r>
+      <w:proofErr w:type="spellStart"/>
+      <w:r>
+        <w:t>Kalman</w:t>
+      </w:r>
+      <w:proofErr w:type="spellEnd"/>
+      <w:r>
+        <w:t>.</w:t>
+      </w:r>
+    </w:p>
+    <w:p>
+      <w:pPr>
+        <w:pStyle w:val="Paragrafoelenco"/>
+        <w:numPr>
+          <w:ilvl w:val="0"/>
+          <w:numId w:val="1"/>
+        </w:numPr>
+      </w:pPr>
+      <w:r>
+        <w:t xml:space="preserve">Modellato una funzione basilare del filtro di </w:t>
+      </w:r>
+      <w:proofErr w:type="spellStart"/>
+      <w:r>
+        <w:t>Kalman</w:t>
+      </w:r>
+      <w:proofErr w:type="spellEnd"/>
+    </w:p>
+    <w:p>
+      <w:pPr>
+        <w:pStyle w:val="Titolo1"/>
+      </w:pPr>
+      <w:r>
+        <w:t>Lunedì 14</w:t>
+      </w:r>
+    </w:p>
+    <w:p>
+      <w:pPr>
+        <w:pStyle w:val="Paragrafoelenco"/>
+        <w:numPr>
+          <w:ilvl w:val="0"/>
+          <w:numId w:val="1"/>
+        </w:numPr>
+      </w:pPr>
+      <w:r>
+        <w:t xml:space="preserve">Realizzato un’interfaccia con </w:t>
+      </w:r>
+      <w:proofErr w:type="spellStart"/>
+      <w:r>
+        <w:t>sliders</w:t>
+      </w:r>
+      <w:proofErr w:type="spellEnd"/>
+      <w:r>
+        <w:t xml:space="preserve"> in cui si può vedere l’effetto dell</w:t>
+      </w:r>
+      <w:r>
+        <w:t>e matrici Q e</w:t>
+      </w:r>
+      <w:r>
+        <w:t xml:space="preserve"> R del filtro di </w:t>
+      </w:r>
+      <w:proofErr w:type="spellStart"/>
+      <w:r>
+        <w:t>Kalman</w:t>
+      </w:r>
+      <w:proofErr w:type="spellEnd"/>
+      <w:r>
+        <w:t xml:space="preserve"> sui punti dati in </w:t>
+      </w:r>
+      <w:r>
+        <w:t>input</w:t>
+      </w:r>
+    </w:p>
+    <w:p>
+      <w:r>
+        <w:br w:type="page"/>
+      </w:r>
+    </w:p>
+    <w:p>
+      <w:pPr>
+        <w:pStyle w:val="Titolo"/>
+      </w:pPr>
+      <w:r>
+        <w:lastRenderedPageBreak/>
+        <w:t>Problematiche da affrontare</w:t>
+      </w:r>
+    </w:p>
+    <w:p>
+      <w:pPr>
+        <w:pStyle w:val="Titolo1"/>
+      </w:pPr>
+      <w:r>
+        <w:t>Segmentazione online della funzione</w:t>
+      </w:r>
+    </w:p>
+    <w:p>
+      <w:pPr>
+        <w:pStyle w:val="Paragrafoelenco"/>
+        <w:numPr>
+          <w:ilvl w:val="0"/>
+          <w:numId w:val="1"/>
+        </w:numPr>
+      </w:pPr>
+      <w:proofErr w:type="spellStart"/>
+      <w:r>
+        <w:t>Smoothing</w:t>
+      </w:r>
+      <w:proofErr w:type="spellEnd"/>
+      <w:r>
+        <w:t xml:space="preserve"> online: risolto tramite filtro di </w:t>
+      </w:r>
+      <w:proofErr w:type="spellStart"/>
+      <w:r>
+        <w:t>Kalman</w:t>
+      </w:r>
+      <w:proofErr w:type="spellEnd"/>
+      <w:r>
+        <w:t xml:space="preserve"> come suggerito nel primo </w:t>
+      </w:r>
+      <w:proofErr w:type="spellStart"/>
+      <w:r>
+        <w:t>paper</w:t>
+      </w:r>
+      <w:proofErr w:type="spellEnd"/>
+    </w:p>
+    <w:p>
+      <w:r>
+        <w:br w:type="page"/>
+      </w:r>
+    </w:p>
+    <w:p>
+      <w:pPr>
+        <w:pStyle w:val="Titolo"/>
+      </w:pPr>
+      <w:proofErr w:type="spellStart"/>
+      <w:r>
+        <w:lastRenderedPageBreak/>
+        <w:t>ToDo</w:t>
+      </w:r>
+      <w:proofErr w:type="spellEnd"/>
+    </w:p>
+    <w:p>
+      <w:pPr>
+        <w:pStyle w:val="Paragrafoelenco"/>
+        <w:numPr>
+          <w:ilvl w:val="0"/>
+          <w:numId w:val="1"/>
+        </w:numPr>
+      </w:pPr>
+      <w:r>
+        <w:t>Segmentazione online basata sulla segmentazione</w:t>
+      </w:r>
+    </w:p>
+    <w:p>
+      <w:pPr>
+        <w:pStyle w:val="Paragrafoelenco"/>
+        <w:numPr>
+          <w:ilvl w:val="1"/>
+          <w:numId w:val="1"/>
+        </w:numPr>
+      </w:pPr>
+      <w:r>
+        <w:t xml:space="preserve">Filtro di </w:t>
+      </w:r>
+      <w:proofErr w:type="spellStart"/>
+      <w:r>
+        <w:t>kalman</w:t>
       </w:r>
       <w:bookmarkStart w:id="0" w:name="_GoBack"/>
       <w:bookmarkEnd w:id="0"/>
-      <w:r>
-        <w:rPr>
-          <w:u w:val="single"/>
-        </w:rPr>
-        <w:t>cognition</w:t>
-      </w:r>
       <w:proofErr w:type="spellEnd"/>
       <w:r>
-        <w:t xml:space="preserve"> basati su </w:t>
-      </w:r>
-      <w:proofErr w:type="spellStart"/>
-      <w:r>
-        <w:t>Hmm</w:t>
-      </w:r>
-      <w:proofErr w:type="spellEnd"/>
-      <w:r>
-        <w:t xml:space="preserve"> </w:t>
+        <w:t xml:space="preserve"> sulla velocità?</w:t>
       </w:r>
     </w:p>
     <w:sectPr>
@@ -206,7 +395,7 @@
         <w:rFonts w:ascii="Calibri" w:eastAsiaTheme="minorEastAsia" w:hAnsi="Calibri" w:cstheme="minorBidi" w:hint="default"/>
       </w:rPr>
     </w:lvl>
-    <w:lvl w:ilvl="1" w:tplc="04100003" w:tentative="1">
+    <w:lvl w:ilvl="1" w:tplc="04100003">
       <w:start w:val="1"/>
       <w:numFmt w:val="bullet"/>
       <w:lvlText w:val="o"/>
@@ -730,7 +919,6 @@
     <w:next w:val="Normale"/>
     <w:link w:val="Titolo2Carattere"/>
     <w:uiPriority w:val="9"/>
-    <w:semiHidden/>
     <w:unhideWhenUsed/>
     <w:qFormat/>
     <w:rsid w:val="00A326B9"/>
@@ -958,7 +1146,6 @@
     <w:basedOn w:val="Carpredefinitoparagrafo"/>
     <w:link w:val="Titolo2"/>
     <w:uiPriority w:val="9"/>
-    <w:semiHidden/>
     <w:rsid w:val="00A326B9"/>
     <w:rPr>
       <w:rFonts w:asciiTheme="majorHAnsi" w:eastAsiaTheme="majorEastAsia" w:hAnsiTheme="majorHAnsi" w:cstheme="majorBidi"/>

</xml_diff>